<commit_message>
Signed-off-by: Rob SMOK <robsmok@gmail.com> Sprint-2 KONIE
</commit_message>
<xml_diff>
--- a/Sprint 1 - Start 21.10.2024/Koniec_Sprintu1_Notatka.docx
+++ b/Sprint 1 - Start 21.10.2024/Koniec_Sprintu1_Notatka.docx
@@ -151,6 +151,25 @@
         </w:rPr>
         <w:t>Dane dostarczone przez klienta zostały wstępnie zaimportowane i przeanalizowane.</w:t>
       </w:r>
+      <w:r>
+        <w:rPr>
+          <w:rFonts w:eastAsia="Times New Roman" w:cstheme="minorHAnsi"/>
+          <w:sz w:val="24"/>
+          <w:szCs w:val="24"/>
+          <w:lang w:eastAsia="pl-PL"/>
+        </w:rPr>
+        <w:br/>
+      </w:r>
+      <w:r>
+        <w:rPr>
+          <w:rFonts w:eastAsia="Times New Roman" w:cstheme="minorHAnsi"/>
+          <w:i/>
+          <w:sz w:val="24"/>
+          <w:szCs w:val="24"/>
+          <w:lang w:eastAsia="pl-PL"/>
+        </w:rPr>
+        <w:t>- dane zostały dostarczone w nieprawidłowym systemie kodowania</w:t>
+      </w:r>
     </w:p>
     <w:p>
       <w:pPr>
@@ -178,50 +197,36 @@
     </w:p>
     <w:p>
       <w:pPr>
-        <w:numPr>
-          <w:ilvl w:val="1"/>
-          <w:numId w:val="7"/>
-        </w:numPr>
         <w:spacing w:before="100" w:beforeAutospacing="1" w:after="100" w:afterAutospacing="1" w:line="240" w:lineRule="auto"/>
-        <w:rPr>
-          <w:rFonts w:eastAsia="Times New Roman" w:cstheme="minorHAnsi"/>
-          <w:sz w:val="24"/>
-          <w:szCs w:val="24"/>
-          <w:lang w:eastAsia="pl-PL"/>
-        </w:rPr>
-      </w:pPr>
-      <w:r>
-        <w:rPr>
-          <w:rFonts w:eastAsia="Times New Roman" w:cstheme="minorHAnsi"/>
-          <w:sz w:val="24"/>
-          <w:szCs w:val="24"/>
-          <w:lang w:eastAsia="pl-PL"/>
-        </w:rPr>
-        <w:t>Braki w danych (np. brakujące gatunki muzyczne).</w:t>
-      </w:r>
-    </w:p>
-    <w:p>
-      <w:pPr>
-        <w:numPr>
-          <w:ilvl w:val="1"/>
-          <w:numId w:val="7"/>
-        </w:numPr>
-        <w:spacing w:before="100" w:beforeAutospacing="1" w:after="100" w:afterAutospacing="1" w:line="240" w:lineRule="auto"/>
-        <w:rPr>
-          <w:rFonts w:eastAsia="Times New Roman" w:cstheme="minorHAnsi"/>
-          <w:sz w:val="24"/>
-          <w:szCs w:val="24"/>
-          <w:lang w:eastAsia="pl-PL"/>
-        </w:rPr>
-      </w:pPr>
-      <w:r>
-        <w:rPr>
-          <w:rFonts w:eastAsia="Times New Roman" w:cstheme="minorHAnsi"/>
+        <w:ind w:left="708"/>
+        <w:rPr>
+          <w:rFonts w:eastAsia="Times New Roman" w:cstheme="minorHAnsi"/>
+          <w:i/>
+          <w:sz w:val="24"/>
+          <w:szCs w:val="24"/>
+          <w:lang w:eastAsia="pl-PL"/>
+        </w:rPr>
+      </w:pPr>
+      <w:r>
+        <w:rPr>
+          <w:rFonts w:eastAsia="Times New Roman" w:cstheme="minorHAnsi"/>
+          <w:i/>
           <w:sz w:val="24"/>
           <w:szCs w:val="24"/>
           <w:lang w:eastAsia="pl-PL"/>
         </w:rPr>
         <w:t>Niejednorodność struktury danych.</w:t>
+      </w:r>
+      <w:r>
+        <w:rPr>
+          <w:rFonts w:eastAsia="Times New Roman" w:cstheme="minorHAnsi"/>
+          <w:i/>
+          <w:sz w:val="24"/>
+          <w:szCs w:val="24"/>
+          <w:lang w:eastAsia="pl-PL"/>
+        </w:rPr>
+        <w:br/>
+        <w:t>Brak dat co uniemożliwia analizy czasowe danych</w:t>
       </w:r>
     </w:p>
     <w:p>
@@ -364,7 +369,25 @@
           <w:lang w:eastAsia="pl-PL"/>
         </w:rPr>
         <w:br/>
-        <w:t>Dane dostarczone przez klienta nie spełniają wysokich standardów jakości, co może utrudniać dalsze analizy.</w:t>
+        <w:t xml:space="preserve">Dane dostarczone przez klienta nie spełniają standardów jakości, </w:t>
+      </w:r>
+      <w:r>
+        <w:rPr>
+          <w:rFonts w:eastAsia="Times New Roman" w:cstheme="minorHAnsi"/>
+          <w:sz w:val="24"/>
+          <w:szCs w:val="24"/>
+          <w:lang w:eastAsia="pl-PL"/>
+        </w:rPr>
+        <w:t>brak znaczników czasowych uniemożliwia analizy związane z czasem</w:t>
+      </w:r>
+      <w:r>
+        <w:rPr>
+          <w:rFonts w:eastAsia="Times New Roman" w:cstheme="minorHAnsi"/>
+          <w:sz w:val="24"/>
+          <w:szCs w:val="24"/>
+          <w:lang w:eastAsia="pl-PL"/>
+        </w:rPr>
+        <w:t>.</w:t>
       </w:r>
     </w:p>
     <w:p>
@@ -435,7 +458,7 @@
           <w:szCs w:val="24"/>
           <w:lang w:eastAsia="pl-PL"/>
         </w:rPr>
-        <w:t>Klient podjął decyzję o dalszej analizie danych mimo zauważonych problemów z ich jakością.</w:t>
+        <w:t>Klient podjął decyzję o dalszej analizie danych mimo zauważonych problemów.</w:t>
       </w:r>
     </w:p>
     <w:p>
@@ -554,7 +577,18 @@
           <w:szCs w:val="24"/>
           <w:lang w:eastAsia="pl-PL"/>
         </w:rPr>
-        <w:t>Wypracować jasne wytyczne dla klienta w zakresie jakości danych, aby uniknąć podobnych problemów w kolejnych projektach.</w:t>
+        <w:t>Wypracować jasne wytyczne dla klienta w zakresie jakości danych, aby uniknąć podobnych problemów w kolejnych projekta</w:t>
+      </w:r>
+      <w:bookmarkStart w:id="0" w:name="_GoBack"/>
+      <w:bookmarkEnd w:id="0"/>
+      <w:r>
+        <w:rPr>
+          <w:rFonts w:eastAsia="Times New Roman" w:cstheme="minorHAnsi"/>
+          <w:sz w:val="24"/>
+          <w:szCs w:val="24"/>
+          <w:lang w:eastAsia="pl-PL"/>
+        </w:rPr>
+        <w:t>ch.</w:t>
       </w:r>
     </w:p>
     <w:p>
@@ -574,6 +608,7 @@
           <w:szCs w:val="24"/>
           <w:lang w:eastAsia="pl-PL"/>
         </w:rPr>
+        <w:lastRenderedPageBreak/>
         <w:pict>
           <v:rect id="_x0000_i1029" style="width:0;height:1.5pt" o:hralign="center" o:hrstd="t" o:hr="t" fillcolor="#a0a0a0" stroked="f"/>
         </w:pict>
@@ -598,7 +633,6 @@
           <w:szCs w:val="24"/>
           <w:lang w:eastAsia="pl-PL"/>
         </w:rPr>
-        <w:lastRenderedPageBreak/>
         <w:t>Data:</w:t>
       </w:r>
       <w:r>
@@ -657,8 +691,6 @@
         </w:rPr>
         <w:t>Product Owner</w:t>
       </w:r>
-      <w:bookmarkStart w:id="0" w:name="_GoBack"/>
-      <w:bookmarkEnd w:id="0"/>
     </w:p>
     <w:p>
       <w:pPr>
@@ -2241,6 +2273,56 @@
       <w:u w:val="single"/>
     </w:rPr>
   </w:style>
+  <w:style w:type="paragraph" w:styleId="HTMLPreformatted">
+    <w:name w:val="HTML Preformatted"/>
+    <w:basedOn w:val="Normal"/>
+    <w:link w:val="HTMLPreformattedChar"/>
+    <w:uiPriority w:val="99"/>
+    <w:semiHidden/>
+    <w:unhideWhenUsed/>
+    <w:rsid w:val="00545AD4"/>
+    <w:pPr>
+      <w:tabs>
+        <w:tab w:val="left" w:pos="916"/>
+        <w:tab w:val="left" w:pos="1832"/>
+        <w:tab w:val="left" w:pos="2748"/>
+        <w:tab w:val="left" w:pos="3664"/>
+        <w:tab w:val="left" w:pos="4580"/>
+        <w:tab w:val="left" w:pos="5496"/>
+        <w:tab w:val="left" w:pos="6412"/>
+        <w:tab w:val="left" w:pos="7328"/>
+        <w:tab w:val="left" w:pos="8244"/>
+        <w:tab w:val="left" w:pos="9160"/>
+        <w:tab w:val="left" w:pos="10076"/>
+        <w:tab w:val="left" w:pos="10992"/>
+        <w:tab w:val="left" w:pos="11908"/>
+        <w:tab w:val="left" w:pos="12824"/>
+        <w:tab w:val="left" w:pos="13740"/>
+        <w:tab w:val="left" w:pos="14656"/>
+      </w:tabs>
+      <w:spacing w:after="0" w:line="240" w:lineRule="auto"/>
+    </w:pPr>
+    <w:rPr>
+      <w:rFonts w:ascii="Courier New" w:eastAsia="Times New Roman" w:hAnsi="Courier New" w:cs="Courier New"/>
+      <w:sz w:val="20"/>
+      <w:szCs w:val="20"/>
+      <w:lang w:eastAsia="pl-PL"/>
+    </w:rPr>
+  </w:style>
+  <w:style w:type="character" w:customStyle="1" w:styleId="HTMLPreformattedChar">
+    <w:name w:val="HTML Preformatted Char"/>
+    <w:basedOn w:val="DefaultParagraphFont"/>
+    <w:link w:val="HTMLPreformatted"/>
+    <w:uiPriority w:val="99"/>
+    <w:semiHidden/>
+    <w:rsid w:val="00545AD4"/>
+    <w:rPr>
+      <w:rFonts w:ascii="Courier New" w:eastAsia="Times New Roman" w:hAnsi="Courier New" w:cs="Courier New"/>
+      <w:sz w:val="20"/>
+      <w:szCs w:val="20"/>
+      <w:lang w:eastAsia="pl-PL"/>
+    </w:rPr>
+  </w:style>
 </w:styles>
 </file>
 
@@ -2563,6 +2645,56 @@
     <w:rPr>
       <w:color w:val="0000FF"/>
       <w:u w:val="single"/>
+    </w:rPr>
+  </w:style>
+  <w:style w:type="paragraph" w:styleId="HTMLPreformatted">
+    <w:name w:val="HTML Preformatted"/>
+    <w:basedOn w:val="Normal"/>
+    <w:link w:val="HTMLPreformattedChar"/>
+    <w:uiPriority w:val="99"/>
+    <w:semiHidden/>
+    <w:unhideWhenUsed/>
+    <w:rsid w:val="00545AD4"/>
+    <w:pPr>
+      <w:tabs>
+        <w:tab w:val="left" w:pos="916"/>
+        <w:tab w:val="left" w:pos="1832"/>
+        <w:tab w:val="left" w:pos="2748"/>
+        <w:tab w:val="left" w:pos="3664"/>
+        <w:tab w:val="left" w:pos="4580"/>
+        <w:tab w:val="left" w:pos="5496"/>
+        <w:tab w:val="left" w:pos="6412"/>
+        <w:tab w:val="left" w:pos="7328"/>
+        <w:tab w:val="left" w:pos="8244"/>
+        <w:tab w:val="left" w:pos="9160"/>
+        <w:tab w:val="left" w:pos="10076"/>
+        <w:tab w:val="left" w:pos="10992"/>
+        <w:tab w:val="left" w:pos="11908"/>
+        <w:tab w:val="left" w:pos="12824"/>
+        <w:tab w:val="left" w:pos="13740"/>
+        <w:tab w:val="left" w:pos="14656"/>
+      </w:tabs>
+      <w:spacing w:after="0" w:line="240" w:lineRule="auto"/>
+    </w:pPr>
+    <w:rPr>
+      <w:rFonts w:ascii="Courier New" w:eastAsia="Times New Roman" w:hAnsi="Courier New" w:cs="Courier New"/>
+      <w:sz w:val="20"/>
+      <w:szCs w:val="20"/>
+      <w:lang w:eastAsia="pl-PL"/>
+    </w:rPr>
+  </w:style>
+  <w:style w:type="character" w:customStyle="1" w:styleId="HTMLPreformattedChar">
+    <w:name w:val="HTML Preformatted Char"/>
+    <w:basedOn w:val="DefaultParagraphFont"/>
+    <w:link w:val="HTMLPreformatted"/>
+    <w:uiPriority w:val="99"/>
+    <w:semiHidden/>
+    <w:rsid w:val="00545AD4"/>
+    <w:rPr>
+      <w:rFonts w:ascii="Courier New" w:eastAsia="Times New Roman" w:hAnsi="Courier New" w:cs="Courier New"/>
+      <w:sz w:val="20"/>
+      <w:szCs w:val="20"/>
+      <w:lang w:eastAsia="pl-PL"/>
     </w:rPr>
   </w:style>
 </w:styles>

</xml_diff>